<commit_message>
new project was made with the all infrastructure
</commit_message>
<xml_diff>
--- a/assignment1_txt_file.docx
+++ b/assignment1_txt_file.docx
@@ -6,7 +6,6 @@
       <w:pPr>
         <w:bidi/>
         <w:rPr>
-          <w:rFonts w:hint="cs"/>
           <w:rtl/>
         </w:rPr>
       </w:pPr>
@@ -106,7 +105,6 @@
       <w:pPr>
         <w:bidi/>
         <w:rPr>
-          <w:rFonts w:hint="cs"/>
           <w:rtl/>
         </w:rPr>
       </w:pPr>
@@ -222,7 +220,6 @@
       <w:pPr>
         <w:bidi/>
         <w:rPr>
-          <w:rFonts w:hint="cs"/>
           <w:rtl/>
         </w:rPr>
       </w:pPr>
@@ -272,7 +269,6 @@
       <w:pPr>
         <w:bidi/>
         <w:rPr>
-          <w:rFonts w:hint="cs"/>
           <w:rtl/>
         </w:rPr>
       </w:pPr>
@@ -363,7 +359,21 @@
         <w:rPr>
           <w:u w:val="single"/>
         </w:rPr>
-        <w:t xml:space="preserve"> mscorlib </w:t>
+        <w:t xml:space="preserve"> </w:t>
+      </w:r>
+      <w:proofErr w:type="spellStart"/>
+      <w:r>
+        <w:rPr>
+          <w:u w:val="single"/>
+        </w:rPr>
+        <w:t>mscorlib</w:t>
+      </w:r>
+      <w:proofErr w:type="spellEnd"/>
+      <w:r>
+        <w:rPr>
+          <w:u w:val="single"/>
+        </w:rPr>
+        <w:t xml:space="preserve"> </w:t>
       </w:r>
       <w:r>
         <w:rPr>
@@ -395,8 +405,13 @@
         </w:rPr>
         <w:t xml:space="preserve">שם: </w:t>
       </w:r>
-      <w:r>
-        <w:t xml:space="preserve">System.Xml </w:t>
+      <w:proofErr w:type="spellStart"/>
+      <w:r>
+        <w:t>System.Xml</w:t>
+      </w:r>
+      <w:proofErr w:type="spellEnd"/>
+      <w:r>
+        <w:t xml:space="preserve"> </w:t>
       </w:r>
       <w:r>
         <w:rPr>
@@ -407,73 +422,12 @@
       </w:r>
       <w:r>
         <w:t xml:space="preserve"> 2:0:0:0</w:t>
-      </w:r>
-    </w:p>
-    <w:p>
-      <w:pPr>
-        <w:autoSpaceDE w:val="0"/>
-        <w:autoSpaceDN w:val="0"/>
-        <w:adjustRightInd w:val="0"/>
-        <w:spacing w:after="0" w:line="240" w:lineRule="auto"/>
-        <w:rPr>
-          <w:rFonts w:asciiTheme="majorBidi" w:hAnsiTheme="majorBidi" w:cstheme="majorBidi"/>
-          <w:sz w:val="21"/>
-          <w:szCs w:val="21"/>
-        </w:rPr>
-      </w:pPr>
-      <w:r>
-        <w:t>3</w:t>
-      </w:r>
-      <w:r>
-        <w:rPr>
-          <w:rFonts w:hint="cs"/>
-          <w:rtl/>
-        </w:rPr>
-        <w:t xml:space="preserve">. </w:t>
-      </w:r>
-      <w:r>
-        <w:rPr>
-          <w:rFonts w:asciiTheme="majorBidi" w:hAnsiTheme="majorBidi" w:cstheme="majorBidi"/>
-          <w:sz w:val="21"/>
-          <w:szCs w:val="21"/>
-        </w:rPr>
-        <w:t>System.Text.StringBuilder i_SB,</w:t>
-      </w:r>
-      <w:r>
-        <w:rPr>
-          <w:rFonts w:asciiTheme="majorBidi" w:hAnsiTheme="majorBidi" w:cstheme="majorBidi"/>
-          <w:sz w:val="21"/>
-          <w:szCs w:val="21"/>
-        </w:rPr>
-        <w:t xml:space="preserve">  int32 i_PlaceInText,</w:t>
-      </w:r>
-    </w:p>
-    <w:p>
-      <w:pPr>
-        <w:autoSpaceDE w:val="0"/>
-        <w:autoSpaceDN w:val="0"/>
-        <w:adjustRightInd w:val="0"/>
-        <w:spacing w:after="0" w:line="240" w:lineRule="auto"/>
-        <w:rPr>
-          <w:rFonts w:asciiTheme="majorBidi" w:hAnsiTheme="majorBidi" w:cstheme="majorBidi"/>
-          <w:sz w:val="21"/>
-          <w:szCs w:val="21"/>
-        </w:rPr>
-      </w:pPr>
-      <w:r>
-        <w:rPr>
-          <w:rFonts w:asciiTheme="majorBidi" w:hAnsiTheme="majorBidi" w:cstheme="majorBidi"/>
-          <w:sz w:val="21"/>
-          <w:szCs w:val="21"/>
-        </w:rPr>
-        <w:t xml:space="preserve">                                                             int32 i_Rows) cil managed</w:t>
       </w:r>
     </w:p>
     <w:p>
       <w:pPr>
         <w:bidi/>
         <w:rPr>
-          <w:rFonts w:hint="cs"/>
           <w:rtl/>
         </w:rPr>
       </w:pPr>
@@ -482,6 +436,8 @@
       <w:pPr>
         <w:bidi/>
         <w:rPr>
+          <w:sz w:val="20"/>
+          <w:szCs w:val="20"/>
           <w:rtl/>
         </w:rPr>
       </w:pPr>
@@ -494,9 +450,9 @@
         <w:tblLook w:val="04A0" w:firstRow="1" w:lastRow="0" w:firstColumn="1" w:lastColumn="0" w:noHBand="0" w:noVBand="1"/>
       </w:tblPr>
       <w:tblGrid>
-        <w:gridCol w:w="3234"/>
-        <w:gridCol w:w="3066"/>
-        <w:gridCol w:w="3050"/>
+        <w:gridCol w:w="3989"/>
+        <w:gridCol w:w="2800"/>
+        <w:gridCol w:w="2561"/>
       </w:tblGrid>
       <w:tr>
         <w:tc>
@@ -506,24 +462,32 @@
           <w:p>
             <w:pPr>
               <w:rPr>
-                <w:sz w:val="16"/>
-                <w:szCs w:val="16"/>
-              </w:rPr>
-            </w:pPr>
-            <w:r>
-              <w:rPr>
-                <w:sz w:val="16"/>
-                <w:szCs w:val="16"/>
-              </w:rPr>
-              <w:t>Members(methods, fields)</w:t>
-            </w:r>
-          </w:p>
-          <w:p>
-            <w:pPr>
-              <w:rPr>
-                <w:rFonts w:hint="cs"/>
-                <w:sz w:val="16"/>
-                <w:szCs w:val="16"/>
+                <w:sz w:val="20"/>
+                <w:szCs w:val="20"/>
+              </w:rPr>
+            </w:pPr>
+            <w:proofErr w:type="gramStart"/>
+            <w:r>
+              <w:rPr>
+                <w:sz w:val="20"/>
+                <w:szCs w:val="20"/>
+              </w:rPr>
+              <w:t>Members(</w:t>
+            </w:r>
+            <w:proofErr w:type="gramEnd"/>
+            <w:r>
+              <w:rPr>
+                <w:sz w:val="20"/>
+                <w:szCs w:val="20"/>
+              </w:rPr>
+              <w:t>methods, fields)</w:t>
+            </w:r>
+          </w:p>
+          <w:p>
+            <w:pPr>
+              <w:rPr>
+                <w:sz w:val="20"/>
+                <w:szCs w:val="20"/>
                 <w:rtl/>
               </w:rPr>
             </w:pPr>
@@ -536,16 +500,15 @@
           <w:p>
             <w:pPr>
               <w:rPr>
-                <w:rFonts w:hint="cs"/>
-                <w:sz w:val="16"/>
-                <w:szCs w:val="16"/>
+                <w:sz w:val="20"/>
+                <w:szCs w:val="20"/>
                 <w:rtl/>
               </w:rPr>
             </w:pPr>
             <w:r>
               <w:rPr>
-                <w:sz w:val="16"/>
-                <w:szCs w:val="16"/>
+                <w:sz w:val="20"/>
+                <w:szCs w:val="20"/>
               </w:rPr>
               <w:t>Name</w:t>
             </w:r>
@@ -558,24 +521,55 @@
           <w:p>
             <w:pPr>
               <w:rPr>
-                <w:sz w:val="16"/>
-                <w:szCs w:val="16"/>
-              </w:rPr>
-            </w:pPr>
-            <w:r>
-              <w:rPr>
-                <w:sz w:val="16"/>
-                <w:szCs w:val="16"/>
-              </w:rPr>
-              <w:t>Type(Struct/Class/Enum)</w:t>
-            </w:r>
-          </w:p>
-          <w:p>
-            <w:pPr>
-              <w:rPr>
-                <w:rFonts w:hint="cs"/>
-                <w:sz w:val="16"/>
-                <w:szCs w:val="16"/>
+                <w:sz w:val="20"/>
+                <w:szCs w:val="20"/>
+              </w:rPr>
+            </w:pPr>
+            <w:r>
+              <w:rPr>
+                <w:sz w:val="20"/>
+                <w:szCs w:val="20"/>
+              </w:rPr>
+              <w:t>Type(</w:t>
+            </w:r>
+            <w:proofErr w:type="spellStart"/>
+            <w:r>
+              <w:rPr>
+                <w:sz w:val="20"/>
+                <w:szCs w:val="20"/>
+              </w:rPr>
+              <w:t>Struct</w:t>
+            </w:r>
+            <w:proofErr w:type="spellEnd"/>
+            <w:r>
+              <w:rPr>
+                <w:sz w:val="20"/>
+                <w:szCs w:val="20"/>
+              </w:rPr>
+              <w:t>/Class/</w:t>
+            </w:r>
+            <w:proofErr w:type="spellStart"/>
+            <w:r>
+              <w:rPr>
+                <w:sz w:val="20"/>
+                <w:szCs w:val="20"/>
+              </w:rPr>
+              <w:t>Enum</w:t>
+            </w:r>
+            <w:proofErr w:type="spellEnd"/>
+            <w:r>
+              <w:rPr>
+                <w:sz w:val="20"/>
+                <w:szCs w:val="20"/>
+              </w:rPr>
+              <w:t>)</w:t>
+            </w:r>
+          </w:p>
+          <w:p>
+            <w:pPr>
+              <w:rPr>
+                <w:sz w:val="20"/>
+                <w:szCs w:val="20"/>
                 <w:rtl/>
               </w:rPr>
             </w:pPr>
@@ -590,18 +584,57 @@
           <w:p>
             <w:pPr>
               <w:rPr>
-                <w:rFonts w:hint="cs"/>
-                <w:sz w:val="16"/>
-                <w:szCs w:val="16"/>
+                <w:sz w:val="20"/>
+                <w:szCs w:val="20"/>
+              </w:rPr>
+            </w:pPr>
+            <w:r>
+              <w:rPr>
+                <w:sz w:val="20"/>
+                <w:szCs w:val="20"/>
+              </w:rPr>
+              <w:t xml:space="preserve">Public static void </w:t>
+            </w:r>
+            <w:proofErr w:type="gramStart"/>
+            <w:r>
+              <w:rPr>
+                <w:sz w:val="20"/>
+                <w:szCs w:val="20"/>
+              </w:rPr>
+              <w:t>Main(</w:t>
+            </w:r>
+            <w:proofErr w:type="gramEnd"/>
+            <w:r>
+              <w:rPr>
+                <w:sz w:val="20"/>
+                <w:szCs w:val="20"/>
+              </w:rPr>
+              <w:t>)</w:t>
+            </w:r>
+          </w:p>
+          <w:p>
+            <w:pPr>
+              <w:rPr>
+                <w:sz w:val="20"/>
+                <w:szCs w:val="20"/>
                 <w:rtl/>
               </w:rPr>
             </w:pPr>
-            <w:r>
-              <w:rPr>
-                <w:sz w:val="16"/>
-                <w:szCs w:val="16"/>
-              </w:rPr>
-              <w:t>Public static void Main()</w:t>
+            <w:proofErr w:type="spellStart"/>
+            <w:r>
+              <w:rPr>
+                <w:sz w:val="20"/>
+                <w:szCs w:val="20"/>
+              </w:rPr>
+              <w:t>Ctor</w:t>
+            </w:r>
+            <w:proofErr w:type="spellEnd"/>
+            <w:r>
+              <w:rPr>
+                <w:sz w:val="20"/>
+                <w:szCs w:val="20"/>
+              </w:rPr>
+              <w:t>- Public B2017.Ex01.Program()</w:t>
             </w:r>
           </w:p>
         </w:tc>
@@ -612,14 +645,14 @@
           <w:p>
             <w:pPr>
               <w:rPr>
-                <w:sz w:val="16"/>
-                <w:szCs w:val="16"/>
-              </w:rPr>
-            </w:pPr>
-            <w:r>
-              <w:rPr>
-                <w:sz w:val="16"/>
-                <w:szCs w:val="16"/>
+                <w:sz w:val="20"/>
+                <w:szCs w:val="20"/>
+              </w:rPr>
+            </w:pPr>
+            <w:r>
+              <w:rPr>
+                <w:sz w:val="20"/>
+                <w:szCs w:val="20"/>
               </w:rPr>
               <w:t>B2017.Ex01.Program</w:t>
             </w:r>
@@ -632,16 +665,15 @@
           <w:p>
             <w:pPr>
               <w:rPr>
-                <w:rFonts w:hint="cs"/>
-                <w:sz w:val="16"/>
-                <w:szCs w:val="16"/>
+                <w:sz w:val="20"/>
+                <w:szCs w:val="20"/>
                 <w:rtl/>
               </w:rPr>
             </w:pPr>
             <w:r>
               <w:rPr>
-                <w:sz w:val="16"/>
-                <w:szCs w:val="16"/>
+                <w:sz w:val="20"/>
+                <w:szCs w:val="20"/>
               </w:rPr>
               <w:t>Class</w:t>
             </w:r>
@@ -656,123 +688,336 @@
           <w:p>
             <w:pPr>
               <w:rPr>
-                <w:sz w:val="16"/>
-                <w:szCs w:val="16"/>
-              </w:rPr>
-            </w:pPr>
-            <w:r>
-              <w:rPr>
-                <w:sz w:val="16"/>
-                <w:szCs w:val="16"/>
-              </w:rPr>
-              <w:t>Public static void ExecutePrograms()</w:t>
-            </w:r>
-          </w:p>
-          <w:p>
-            <w:pPr>
-              <w:rPr>
-                <w:sz w:val="16"/>
-                <w:szCs w:val="16"/>
-              </w:rPr>
-            </w:pPr>
-            <w:r>
-              <w:rPr>
-                <w:sz w:val="16"/>
-                <w:szCs w:val="16"/>
-              </w:rPr>
-              <w:t>Private static bool authenticateUserCredentials()</w:t>
-            </w:r>
-          </w:p>
-          <w:p>
-            <w:pPr>
-              <w:rPr>
-                <w:sz w:val="16"/>
-                <w:szCs w:val="16"/>
-              </w:rPr>
-            </w:pPr>
-            <w:r>
-              <w:rPr>
-                <w:sz w:val="16"/>
-                <w:szCs w:val="16"/>
-              </w:rPr>
-              <w:t>Private static valuetype B2017.Ex01.ProgramExecuter/eDemoProgram getUserSelection()</w:t>
-            </w:r>
-          </w:p>
-          <w:p>
-            <w:pPr>
-              <w:rPr>
-                <w:sz w:val="16"/>
-                <w:szCs w:val="16"/>
-              </w:rPr>
-            </w:pPr>
-            <w:r>
-              <w:rPr>
-                <w:sz w:val="16"/>
-                <w:szCs w:val="16"/>
-              </w:rPr>
-              <w:t>Private static void showOptions()</w:t>
-            </w:r>
-          </w:p>
-          <w:p>
-            <w:pPr>
-              <w:rPr>
-                <w:sz w:val="16"/>
-                <w:szCs w:val="16"/>
-              </w:rPr>
-            </w:pPr>
-          </w:p>
-          <w:p>
-            <w:pPr>
-              <w:rPr>
-                <w:sz w:val="16"/>
-                <w:szCs w:val="16"/>
-              </w:rPr>
-            </w:pPr>
-            <w:r>
-              <w:rPr>
-                <w:sz w:val="16"/>
-                <w:szCs w:val="16"/>
-              </w:rPr>
-              <w:t>Class ProgramHost</w:t>
-            </w:r>
-          </w:p>
-          <w:p>
-            <w:pPr>
-              <w:rPr>
-                <w:sz w:val="16"/>
-                <w:szCs w:val="16"/>
-              </w:rPr>
-            </w:pPr>
-            <w:r>
-              <w:rPr>
-                <w:sz w:val="16"/>
-                <w:szCs w:val="16"/>
-              </w:rPr>
-              <w:t>Enum eDemoProgram</w:t>
-            </w:r>
-          </w:p>
-          <w:p>
-            <w:pPr>
-              <w:rPr>
-                <w:sz w:val="16"/>
-                <w:szCs w:val="16"/>
-              </w:rPr>
-            </w:pPr>
-          </w:p>
-          <w:p>
-            <w:pPr>
-              <w:rPr>
-                <w:sz w:val="16"/>
-                <w:szCs w:val="16"/>
-              </w:rPr>
-            </w:pPr>
-          </w:p>
-          <w:p>
-            <w:pPr>
-              <w:rPr>
-                <w:rFonts w:hint="cs"/>
-                <w:sz w:val="16"/>
-                <w:szCs w:val="16"/>
+                <w:sz w:val="20"/>
+                <w:szCs w:val="20"/>
+              </w:rPr>
+            </w:pPr>
+            <w:r>
+              <w:rPr>
+                <w:sz w:val="20"/>
+                <w:szCs w:val="20"/>
+              </w:rPr>
+              <w:t xml:space="preserve">Public static void </w:t>
+            </w:r>
+            <w:proofErr w:type="spellStart"/>
+            <w:proofErr w:type="gramStart"/>
+            <w:r>
+              <w:rPr>
+                <w:sz w:val="20"/>
+                <w:szCs w:val="20"/>
+              </w:rPr>
+              <w:t>ExecutePrograms</w:t>
+            </w:r>
+            <w:proofErr w:type="spellEnd"/>
+            <w:r>
+              <w:rPr>
+                <w:sz w:val="20"/>
+                <w:szCs w:val="20"/>
+              </w:rPr>
+              <w:t>(</w:t>
+            </w:r>
+            <w:proofErr w:type="gramEnd"/>
+            <w:r>
+              <w:rPr>
+                <w:sz w:val="20"/>
+                <w:szCs w:val="20"/>
+              </w:rPr>
+              <w:t>)</w:t>
+            </w:r>
+          </w:p>
+          <w:p>
+            <w:pPr>
+              <w:rPr>
+                <w:sz w:val="20"/>
+                <w:szCs w:val="20"/>
+              </w:rPr>
+            </w:pPr>
+            <w:r>
+              <w:rPr>
+                <w:sz w:val="20"/>
+                <w:szCs w:val="20"/>
+              </w:rPr>
+              <w:t xml:space="preserve">Private static bool </w:t>
+            </w:r>
+            <w:proofErr w:type="spellStart"/>
+            <w:proofErr w:type="gramStart"/>
+            <w:r>
+              <w:rPr>
+                <w:sz w:val="20"/>
+                <w:szCs w:val="20"/>
+              </w:rPr>
+              <w:t>authenticateUserCredentials</w:t>
+            </w:r>
+            <w:proofErr w:type="spellEnd"/>
+            <w:r>
+              <w:rPr>
+                <w:sz w:val="20"/>
+                <w:szCs w:val="20"/>
+              </w:rPr>
+              <w:t>(</w:t>
+            </w:r>
+            <w:proofErr w:type="gramEnd"/>
+            <w:r>
+              <w:rPr>
+                <w:sz w:val="20"/>
+                <w:szCs w:val="20"/>
+              </w:rPr>
+              <w:t>)</w:t>
+            </w:r>
+          </w:p>
+          <w:p>
+            <w:pPr>
+              <w:rPr>
+                <w:sz w:val="20"/>
+                <w:szCs w:val="20"/>
+              </w:rPr>
+            </w:pPr>
+            <w:r>
+              <w:rPr>
+                <w:sz w:val="20"/>
+                <w:szCs w:val="20"/>
+              </w:rPr>
+              <w:t xml:space="preserve">Private static </w:t>
+            </w:r>
+            <w:proofErr w:type="spellStart"/>
+            <w:r>
+              <w:rPr>
+                <w:sz w:val="20"/>
+                <w:szCs w:val="20"/>
+              </w:rPr>
+              <w:t>valuetype</w:t>
+            </w:r>
+            <w:proofErr w:type="spellEnd"/>
+            <w:r>
+              <w:rPr>
+                <w:sz w:val="20"/>
+                <w:szCs w:val="20"/>
+              </w:rPr>
+              <w:t xml:space="preserve"> B2017.Ex</w:t>
+            </w:r>
+            <w:proofErr w:type="gramStart"/>
+            <w:r>
+              <w:rPr>
+                <w:sz w:val="20"/>
+                <w:szCs w:val="20"/>
+              </w:rPr>
+              <w:t>01.ProgramExecuter</w:t>
+            </w:r>
+            <w:proofErr w:type="gramEnd"/>
+            <w:r>
+              <w:rPr>
+                <w:sz w:val="20"/>
+                <w:szCs w:val="20"/>
+              </w:rPr>
+              <w:t>/</w:t>
+            </w:r>
+            <w:proofErr w:type="spellStart"/>
+            <w:r>
+              <w:rPr>
+                <w:sz w:val="20"/>
+                <w:szCs w:val="20"/>
+              </w:rPr>
+              <w:t>eDemoProgram</w:t>
+            </w:r>
+            <w:proofErr w:type="spellEnd"/>
+            <w:r>
+              <w:rPr>
+                <w:sz w:val="20"/>
+                <w:szCs w:val="20"/>
+              </w:rPr>
+              <w:t xml:space="preserve"> </w:t>
+            </w:r>
+            <w:proofErr w:type="spellStart"/>
+            <w:r>
+              <w:rPr>
+                <w:sz w:val="20"/>
+                <w:szCs w:val="20"/>
+              </w:rPr>
+              <w:t>getUserSelection</w:t>
+            </w:r>
+            <w:proofErr w:type="spellEnd"/>
+            <w:r>
+              <w:rPr>
+                <w:sz w:val="20"/>
+                <w:szCs w:val="20"/>
+              </w:rPr>
+              <w:t>()</w:t>
+            </w:r>
+          </w:p>
+          <w:p>
+            <w:pPr>
+              <w:rPr>
+                <w:sz w:val="20"/>
+                <w:szCs w:val="20"/>
+              </w:rPr>
+            </w:pPr>
+            <w:r>
+              <w:rPr>
+                <w:sz w:val="20"/>
+                <w:szCs w:val="20"/>
+              </w:rPr>
+              <w:t xml:space="preserve">Private static void </w:t>
+            </w:r>
+            <w:proofErr w:type="spellStart"/>
+            <w:proofErr w:type="gramStart"/>
+            <w:r>
+              <w:rPr>
+                <w:sz w:val="20"/>
+                <w:szCs w:val="20"/>
+              </w:rPr>
+              <w:t>showOptions</w:t>
+            </w:r>
+            <w:proofErr w:type="spellEnd"/>
+            <w:r>
+              <w:rPr>
+                <w:sz w:val="20"/>
+                <w:szCs w:val="20"/>
+              </w:rPr>
+              <w:t>(</w:t>
+            </w:r>
+            <w:proofErr w:type="gramEnd"/>
+            <w:r>
+              <w:rPr>
+                <w:sz w:val="20"/>
+                <w:szCs w:val="20"/>
+              </w:rPr>
+              <w:t>)</w:t>
+            </w:r>
+          </w:p>
+          <w:p>
+            <w:pPr>
+              <w:rPr>
+                <w:sz w:val="20"/>
+                <w:szCs w:val="20"/>
+              </w:rPr>
+            </w:pPr>
+          </w:p>
+          <w:p>
+            <w:pPr>
+              <w:rPr>
+                <w:sz w:val="20"/>
+                <w:szCs w:val="20"/>
+              </w:rPr>
+            </w:pPr>
+            <w:proofErr w:type="spellStart"/>
+            <w:r>
+              <w:rPr>
+                <w:sz w:val="20"/>
+                <w:szCs w:val="20"/>
+              </w:rPr>
+              <w:t>Ctor</w:t>
+            </w:r>
+            <w:proofErr w:type="spellEnd"/>
+            <w:r>
+              <w:rPr>
+                <w:sz w:val="20"/>
+                <w:szCs w:val="20"/>
+              </w:rPr>
+              <w:t xml:space="preserve">-Public </w:t>
+            </w:r>
+            <w:proofErr w:type="gramStart"/>
+            <w:r>
+              <w:rPr>
+                <w:sz w:val="20"/>
+                <w:szCs w:val="20"/>
+              </w:rPr>
+              <w:t>B2017.Ex.ProgramExecuter</w:t>
+            </w:r>
+            <w:proofErr w:type="gramEnd"/>
+            <w:r>
+              <w:rPr>
+                <w:sz w:val="20"/>
+                <w:szCs w:val="20"/>
+              </w:rPr>
+              <w:t xml:space="preserve">() </w:t>
+            </w:r>
+          </w:p>
+          <w:p>
+            <w:pPr>
+              <w:rPr>
+                <w:sz w:val="20"/>
+                <w:szCs w:val="20"/>
+              </w:rPr>
+            </w:pPr>
+          </w:p>
+          <w:p>
+            <w:pPr>
+              <w:rPr>
+                <w:sz w:val="20"/>
+                <w:szCs w:val="20"/>
+              </w:rPr>
+            </w:pPr>
+            <w:r>
+              <w:rPr>
+                <w:sz w:val="20"/>
+                <w:szCs w:val="20"/>
+              </w:rPr>
+              <w:t xml:space="preserve">Class </w:t>
+            </w:r>
+            <w:proofErr w:type="spellStart"/>
+            <w:r>
+              <w:rPr>
+                <w:sz w:val="20"/>
+                <w:szCs w:val="20"/>
+              </w:rPr>
+              <w:t>ProgramHost</w:t>
+            </w:r>
+            <w:proofErr w:type="spellEnd"/>
+          </w:p>
+          <w:p>
+            <w:pPr>
+              <w:rPr>
+                <w:sz w:val="20"/>
+                <w:szCs w:val="20"/>
+              </w:rPr>
+            </w:pPr>
+            <w:proofErr w:type="spellStart"/>
+            <w:r>
+              <w:rPr>
+                <w:sz w:val="20"/>
+                <w:szCs w:val="20"/>
+              </w:rPr>
+              <w:t>Enum</w:t>
+            </w:r>
+            <w:proofErr w:type="spellEnd"/>
+            <w:r>
+              <w:rPr>
+                <w:sz w:val="20"/>
+                <w:szCs w:val="20"/>
+              </w:rPr>
+              <w:t xml:space="preserve"> </w:t>
+            </w:r>
+            <w:proofErr w:type="spellStart"/>
+            <w:r>
+              <w:rPr>
+                <w:sz w:val="20"/>
+                <w:szCs w:val="20"/>
+              </w:rPr>
+              <w:t>eDemoProgram</w:t>
+            </w:r>
+            <w:proofErr w:type="spellEnd"/>
+          </w:p>
+          <w:p>
+            <w:pPr>
+              <w:rPr>
+                <w:sz w:val="20"/>
+                <w:szCs w:val="20"/>
+              </w:rPr>
+            </w:pPr>
+          </w:p>
+          <w:p>
+            <w:pPr>
+              <w:rPr>
+                <w:sz w:val="20"/>
+                <w:szCs w:val="20"/>
+              </w:rPr>
+            </w:pPr>
+          </w:p>
+          <w:p>
+            <w:pPr>
+              <w:rPr>
+                <w:sz w:val="20"/>
+                <w:szCs w:val="20"/>
                 <w:rtl/>
               </w:rPr>
             </w:pPr>
@@ -785,16 +1030,15 @@
           <w:p>
             <w:pPr>
               <w:rPr>
-                <w:rFonts w:hint="cs"/>
-                <w:sz w:val="16"/>
-                <w:szCs w:val="16"/>
+                <w:sz w:val="20"/>
+                <w:szCs w:val="20"/>
                 <w:rtl/>
               </w:rPr>
             </w:pPr>
             <w:r>
               <w:rPr>
-                <w:sz w:val="16"/>
-                <w:szCs w:val="16"/>
+                <w:sz w:val="20"/>
+                <w:szCs w:val="20"/>
               </w:rPr>
               <w:t>B2017.Ex01.ProgramExecuter</w:t>
             </w:r>
@@ -807,16 +1051,15 @@
           <w:p>
             <w:pPr>
               <w:rPr>
-                <w:rFonts w:hint="cs"/>
-                <w:sz w:val="16"/>
-                <w:szCs w:val="16"/>
+                <w:sz w:val="20"/>
+                <w:szCs w:val="20"/>
                 <w:rtl/>
               </w:rPr>
             </w:pPr>
             <w:r>
               <w:rPr>
-                <w:sz w:val="16"/>
-                <w:szCs w:val="16"/>
+                <w:sz w:val="20"/>
+                <w:szCs w:val="20"/>
               </w:rPr>
               <w:t>Class</w:t>
             </w:r>
@@ -831,93 +1074,322 @@
           <w:p>
             <w:pPr>
               <w:rPr>
-                <w:sz w:val="16"/>
-                <w:szCs w:val="16"/>
-              </w:rPr>
-            </w:pPr>
-            <w:r>
-              <w:rPr>
-                <w:sz w:val="16"/>
-                <w:szCs w:val="16"/>
-              </w:rPr>
-              <w:t>Public void RunBinarySeries()</w:t>
-            </w:r>
-          </w:p>
-          <w:p>
-            <w:pPr>
-              <w:rPr>
-                <w:sz w:val="16"/>
-                <w:szCs w:val="16"/>
-              </w:rPr>
-            </w:pPr>
-            <w:r>
-              <w:rPr>
-                <w:sz w:val="16"/>
-                <w:szCs w:val="16"/>
-              </w:rPr>
-              <w:t>Public void RunSandMachine()</w:t>
-            </w:r>
-          </w:p>
-          <w:p>
-            <w:pPr>
-              <w:rPr>
-                <w:sz w:val="16"/>
-                <w:szCs w:val="16"/>
-              </w:rPr>
-            </w:pPr>
-            <w:r>
-              <w:rPr>
-                <w:sz w:val="16"/>
-                <w:szCs w:val="16"/>
-              </w:rPr>
-              <w:t>Private bool checkIfAscendingSeries(string)</w:t>
-            </w:r>
-          </w:p>
-          <w:p>
-            <w:pPr>
-              <w:rPr>
-                <w:sz w:val="16"/>
-                <w:szCs w:val="16"/>
-              </w:rPr>
-            </w:pPr>
-            <w:r>
-              <w:rPr>
-                <w:sz w:val="16"/>
-                <w:szCs w:val="16"/>
-              </w:rPr>
-              <w:t>Private bool checkIfDescendingSeries(string)</w:t>
-            </w:r>
-          </w:p>
-          <w:p>
-            <w:pPr>
-              <w:rPr>
-                <w:sz w:val="16"/>
-                <w:szCs w:val="16"/>
-              </w:rPr>
-            </w:pPr>
-            <w:r>
-              <w:rPr>
-                <w:sz w:val="16"/>
-                <w:szCs w:val="16"/>
-              </w:rPr>
-              <w:t>Private int generateLineOfAstrix (System.Test.StringBuilder,in tint)</w:t>
-            </w:r>
-          </w:p>
-          <w:p>
-            <w:pPr>
-              <w:rPr>
-                <w:rFonts w:hint="cs"/>
-                <w:sz w:val="16"/>
-                <w:szCs w:val="16"/>
+                <w:sz w:val="20"/>
+                <w:szCs w:val="20"/>
+              </w:rPr>
+            </w:pPr>
+            <w:r>
+              <w:rPr>
+                <w:sz w:val="20"/>
+                <w:szCs w:val="20"/>
+              </w:rPr>
+              <w:t xml:space="preserve">Public void </w:t>
+            </w:r>
+            <w:proofErr w:type="spellStart"/>
+            <w:proofErr w:type="gramStart"/>
+            <w:r>
+              <w:rPr>
+                <w:sz w:val="20"/>
+                <w:szCs w:val="20"/>
+              </w:rPr>
+              <w:t>RunBinarySeries</w:t>
+            </w:r>
+            <w:proofErr w:type="spellEnd"/>
+            <w:r>
+              <w:rPr>
+                <w:sz w:val="20"/>
+                <w:szCs w:val="20"/>
+              </w:rPr>
+              <w:t>(</w:t>
+            </w:r>
+            <w:proofErr w:type="gramEnd"/>
+            <w:r>
+              <w:rPr>
+                <w:sz w:val="20"/>
+                <w:szCs w:val="20"/>
+              </w:rPr>
+              <w:t>)</w:t>
+            </w:r>
+          </w:p>
+          <w:p>
+            <w:pPr>
+              <w:rPr>
+                <w:sz w:val="20"/>
+                <w:szCs w:val="20"/>
+              </w:rPr>
+            </w:pPr>
+            <w:r>
+              <w:rPr>
+                <w:sz w:val="20"/>
+                <w:szCs w:val="20"/>
+              </w:rPr>
+              <w:t xml:space="preserve">Public void </w:t>
+            </w:r>
+            <w:proofErr w:type="spellStart"/>
+            <w:proofErr w:type="gramStart"/>
+            <w:r>
+              <w:rPr>
+                <w:sz w:val="20"/>
+                <w:szCs w:val="20"/>
+              </w:rPr>
+              <w:t>RunSandMachine</w:t>
+            </w:r>
+            <w:proofErr w:type="spellEnd"/>
+            <w:r>
+              <w:rPr>
+                <w:sz w:val="20"/>
+                <w:szCs w:val="20"/>
+              </w:rPr>
+              <w:t>(</w:t>
+            </w:r>
+            <w:proofErr w:type="gramEnd"/>
+            <w:r>
+              <w:rPr>
+                <w:sz w:val="20"/>
+                <w:szCs w:val="20"/>
+              </w:rPr>
+              <w:t>)</w:t>
+            </w:r>
+          </w:p>
+          <w:p>
+            <w:pPr>
+              <w:rPr>
+                <w:sz w:val="20"/>
+                <w:szCs w:val="20"/>
+              </w:rPr>
+            </w:pPr>
+            <w:r>
+              <w:rPr>
+                <w:sz w:val="20"/>
+                <w:szCs w:val="20"/>
+              </w:rPr>
+              <w:t xml:space="preserve">Private bool </w:t>
+            </w:r>
+            <w:proofErr w:type="spellStart"/>
+            <w:r>
+              <w:rPr>
+                <w:sz w:val="20"/>
+                <w:szCs w:val="20"/>
+              </w:rPr>
+              <w:t>checkIfAscendingSeries</w:t>
+            </w:r>
+            <w:proofErr w:type="spellEnd"/>
+            <w:r>
+              <w:rPr>
+                <w:sz w:val="20"/>
+                <w:szCs w:val="20"/>
+              </w:rPr>
+              <w:t>(string)</w:t>
+            </w:r>
+          </w:p>
+          <w:p>
+            <w:pPr>
+              <w:rPr>
+                <w:sz w:val="20"/>
+                <w:szCs w:val="20"/>
+              </w:rPr>
+            </w:pPr>
+            <w:r>
+              <w:rPr>
+                <w:sz w:val="20"/>
+                <w:szCs w:val="20"/>
+              </w:rPr>
+              <w:t xml:space="preserve">Private bool </w:t>
+            </w:r>
+            <w:proofErr w:type="spellStart"/>
+            <w:r>
+              <w:rPr>
+                <w:sz w:val="20"/>
+                <w:szCs w:val="20"/>
+              </w:rPr>
+              <w:t>checkIfDescendingSeries</w:t>
+            </w:r>
+            <w:proofErr w:type="spellEnd"/>
+            <w:r>
+              <w:rPr>
+                <w:sz w:val="20"/>
+                <w:szCs w:val="20"/>
+              </w:rPr>
+              <w:t>(string)</w:t>
+            </w:r>
+          </w:p>
+          <w:p>
+            <w:pPr>
+              <w:rPr>
+                <w:sz w:val="20"/>
+                <w:szCs w:val="20"/>
+              </w:rPr>
+            </w:pPr>
+            <w:r>
+              <w:rPr>
+                <w:sz w:val="20"/>
+                <w:szCs w:val="20"/>
+              </w:rPr>
+              <w:t xml:space="preserve">Private </w:t>
+            </w:r>
+            <w:proofErr w:type="spellStart"/>
+            <w:r>
+              <w:rPr>
+                <w:sz w:val="20"/>
+                <w:szCs w:val="20"/>
+              </w:rPr>
+              <w:t>int</w:t>
+            </w:r>
+            <w:proofErr w:type="spellEnd"/>
+            <w:r>
+              <w:rPr>
+                <w:sz w:val="20"/>
+                <w:szCs w:val="20"/>
+              </w:rPr>
+              <w:t xml:space="preserve"> </w:t>
+            </w:r>
+            <w:proofErr w:type="spellStart"/>
+            <w:r>
+              <w:rPr>
+                <w:sz w:val="20"/>
+                <w:szCs w:val="20"/>
+              </w:rPr>
+              <w:t>generateLineOfAstrix</w:t>
+            </w:r>
+            <w:proofErr w:type="spellEnd"/>
+            <w:r>
+              <w:rPr>
+                <w:sz w:val="20"/>
+                <w:szCs w:val="20"/>
+              </w:rPr>
+              <w:t xml:space="preserve"> (</w:t>
+            </w:r>
+            <w:proofErr w:type="spellStart"/>
+            <w:proofErr w:type="gramStart"/>
+            <w:r>
+              <w:rPr>
+                <w:sz w:val="20"/>
+                <w:szCs w:val="20"/>
+              </w:rPr>
+              <w:t>System.Test.StringBuilder</w:t>
+            </w:r>
+            <w:proofErr w:type="gramEnd"/>
+            <w:r>
+              <w:rPr>
+                <w:sz w:val="20"/>
+                <w:szCs w:val="20"/>
+              </w:rPr>
+              <w:t>,in</w:t>
+            </w:r>
+            <w:proofErr w:type="spellEnd"/>
+            <w:r>
+              <w:rPr>
+                <w:sz w:val="20"/>
+                <w:szCs w:val="20"/>
+              </w:rPr>
+              <w:t xml:space="preserve"> tint)</w:t>
+            </w:r>
+          </w:p>
+          <w:p>
+            <w:pPr>
+              <w:rPr>
+                <w:sz w:val="20"/>
+                <w:szCs w:val="20"/>
+              </w:rPr>
+            </w:pPr>
+            <w:r>
+              <w:rPr>
+                <w:sz w:val="20"/>
+                <w:szCs w:val="20"/>
+              </w:rPr>
+              <w:t xml:space="preserve">Private string </w:t>
+            </w:r>
+            <w:proofErr w:type="spellStart"/>
+            <w:proofErr w:type="gramStart"/>
+            <w:r>
+              <w:rPr>
+                <w:sz w:val="20"/>
+                <w:szCs w:val="20"/>
+              </w:rPr>
+              <w:t>getIn</w:t>
+            </w:r>
+            <w:bookmarkStart w:id="0" w:name="_GoBack"/>
+            <w:bookmarkEnd w:id="0"/>
+            <w:r>
+              <w:rPr>
+                <w:sz w:val="20"/>
+                <w:szCs w:val="20"/>
+              </w:rPr>
+              <w:t>putFromUser</w:t>
+            </w:r>
+            <w:proofErr w:type="spellEnd"/>
+            <w:r>
+              <w:rPr>
+                <w:sz w:val="20"/>
+                <w:szCs w:val="20"/>
+              </w:rPr>
+              <w:t>(</w:t>
+            </w:r>
+            <w:proofErr w:type="gramEnd"/>
+            <w:r>
+              <w:rPr>
+                <w:sz w:val="20"/>
+                <w:szCs w:val="20"/>
+              </w:rPr>
+              <w:t xml:space="preserve">out </w:t>
+            </w:r>
+            <w:proofErr w:type="spellStart"/>
+            <w:r>
+              <w:rPr>
+                <w:sz w:val="20"/>
+                <w:szCs w:val="20"/>
+              </w:rPr>
+              <w:t>int</w:t>
+            </w:r>
+            <w:proofErr w:type="spellEnd"/>
+            <w:r>
+              <w:rPr>
+                <w:sz w:val="20"/>
+                <w:szCs w:val="20"/>
+              </w:rPr>
+              <w:t>)</w:t>
+            </w:r>
+          </w:p>
+          <w:p>
+            <w:pPr>
+              <w:rPr>
+                <w:sz w:val="20"/>
+                <w:szCs w:val="20"/>
                 <w:rtl/>
               </w:rPr>
             </w:pPr>
-            <w:r>
-              <w:rPr>
-                <w:sz w:val="16"/>
-                <w:szCs w:val="16"/>
-              </w:rPr>
-              <w:t>Private string getInputFromUser(int)</w:t>
+            <w:proofErr w:type="spellStart"/>
+            <w:r>
+              <w:rPr>
+                <w:sz w:val="20"/>
+                <w:szCs w:val="20"/>
+              </w:rPr>
+              <w:lastRenderedPageBreak/>
+              <w:t>Ctor</w:t>
+            </w:r>
+            <w:proofErr w:type="spellEnd"/>
+            <w:r>
+              <w:rPr>
+                <w:sz w:val="20"/>
+                <w:szCs w:val="20"/>
+              </w:rPr>
+              <w:t xml:space="preserve">- Public </w:t>
+            </w:r>
+            <w:proofErr w:type="spellStart"/>
+            <w:r>
+              <w:rPr>
+                <w:sz w:val="20"/>
+                <w:szCs w:val="20"/>
+              </w:rPr>
+              <w:t>ProgramHost</w:t>
+            </w:r>
+            <w:proofErr w:type="spellEnd"/>
+            <w:r>
+              <w:rPr>
+                <w:sz w:val="20"/>
+                <w:szCs w:val="20"/>
+              </w:rPr>
+              <w:t xml:space="preserve"> ()</w:t>
             </w:r>
           </w:p>
         </w:tc>
@@ -928,26 +1400,28 @@
           <w:p>
             <w:pPr>
               <w:rPr>
-                <w:rFonts w:hint="cs"/>
-                <w:sz w:val="16"/>
-                <w:szCs w:val="16"/>
+                <w:sz w:val="20"/>
+                <w:szCs w:val="20"/>
                 <w:rtl/>
               </w:rPr>
             </w:pPr>
-            <w:r>
-              <w:rPr>
-                <w:sz w:val="16"/>
-                <w:szCs w:val="16"/>
-              </w:rPr>
+            <w:proofErr w:type="spellStart"/>
+            <w:r>
+              <w:rPr>
+                <w:sz w:val="20"/>
+                <w:szCs w:val="20"/>
+              </w:rPr>
+              <w:lastRenderedPageBreak/>
               <w:t>Pro</w:t>
             </w:r>
             <w:r>
               <w:rPr>
-                <w:sz w:val="16"/>
-                <w:szCs w:val="16"/>
+                <w:sz w:val="20"/>
+                <w:szCs w:val="20"/>
               </w:rPr>
               <w:t>gramHost</w:t>
             </w:r>
+            <w:proofErr w:type="spellEnd"/>
           </w:p>
         </w:tc>
         <w:tc>
@@ -957,16 +1431,15 @@
           <w:p>
             <w:pPr>
               <w:rPr>
-                <w:rFonts w:hint="cs"/>
-                <w:sz w:val="16"/>
-                <w:szCs w:val="16"/>
+                <w:sz w:val="20"/>
+                <w:szCs w:val="20"/>
                 <w:rtl/>
               </w:rPr>
             </w:pPr>
             <w:r>
               <w:rPr>
-                <w:sz w:val="16"/>
-                <w:szCs w:val="16"/>
+                <w:sz w:val="20"/>
+                <w:szCs w:val="20"/>
               </w:rPr>
               <w:t>Class</w:t>
             </w:r>
@@ -981,70 +1454,154 @@
           <w:p>
             <w:pPr>
               <w:rPr>
-                <w:sz w:val="16"/>
-                <w:szCs w:val="16"/>
-              </w:rPr>
-            </w:pPr>
-            <w:r>
-              <w:rPr>
-                <w:sz w:val="16"/>
-                <w:szCs w:val="16"/>
-              </w:rPr>
-              <w:t xml:space="preserve">Field – public static  </w:t>
-            </w:r>
-            <w:r>
-              <w:rPr>
-                <w:sz w:val="16"/>
-                <w:szCs w:val="16"/>
-              </w:rPr>
-              <w:t>int BinaryCheck</w:t>
-            </w:r>
-          </w:p>
-          <w:p>
-            <w:pPr>
-              <w:rPr>
-                <w:sz w:val="16"/>
-                <w:szCs w:val="16"/>
-              </w:rPr>
-            </w:pPr>
-            <w:r>
-              <w:rPr>
-                <w:sz w:val="16"/>
-                <w:szCs w:val="16"/>
-              </w:rPr>
-              <w:t>Field- pubic static int Quit</w:t>
-            </w:r>
-          </w:p>
-          <w:p>
-            <w:pPr>
-              <w:rPr>
-                <w:sz w:val="16"/>
-                <w:szCs w:val="16"/>
-              </w:rPr>
-            </w:pPr>
-            <w:r>
-              <w:rPr>
-                <w:sz w:val="16"/>
-                <w:szCs w:val="16"/>
-              </w:rPr>
-              <w:t>Field- public static int SandMachine</w:t>
-            </w:r>
-          </w:p>
-          <w:p>
-            <w:pPr>
-              <w:rPr>
-                <w:rFonts w:hint="cs"/>
-                <w:sz w:val="16"/>
-                <w:szCs w:val="16"/>
+                <w:sz w:val="20"/>
+                <w:szCs w:val="20"/>
+              </w:rPr>
+            </w:pPr>
+            <w:r>
+              <w:rPr>
+                <w:sz w:val="20"/>
+                <w:szCs w:val="20"/>
+              </w:rPr>
+              <w:lastRenderedPageBreak/>
+              <w:t xml:space="preserve">Field – public </w:t>
+            </w:r>
+            <w:proofErr w:type="gramStart"/>
+            <w:r>
+              <w:rPr>
+                <w:sz w:val="20"/>
+                <w:szCs w:val="20"/>
+              </w:rPr>
+              <w:t xml:space="preserve">static  </w:t>
+            </w:r>
+            <w:proofErr w:type="spellStart"/>
+            <w:r>
+              <w:rPr>
+                <w:sz w:val="20"/>
+                <w:szCs w:val="20"/>
+              </w:rPr>
+              <w:t>int</w:t>
+            </w:r>
+            <w:proofErr w:type="spellEnd"/>
+            <w:proofErr w:type="gramEnd"/>
+            <w:r>
+              <w:rPr>
+                <w:sz w:val="20"/>
+                <w:szCs w:val="20"/>
+              </w:rPr>
+              <w:t xml:space="preserve"> </w:t>
+            </w:r>
+            <w:proofErr w:type="spellStart"/>
+            <w:r>
+              <w:rPr>
+                <w:sz w:val="20"/>
+                <w:szCs w:val="20"/>
+              </w:rPr>
+              <w:t>BinaryCheck</w:t>
+            </w:r>
+            <w:proofErr w:type="spellEnd"/>
+          </w:p>
+          <w:p>
+            <w:pPr>
+              <w:rPr>
+                <w:sz w:val="20"/>
+                <w:szCs w:val="20"/>
+              </w:rPr>
+            </w:pPr>
+            <w:r>
+              <w:rPr>
+                <w:sz w:val="20"/>
+                <w:szCs w:val="20"/>
+              </w:rPr>
+              <w:t xml:space="preserve">Field- pubic static </w:t>
+            </w:r>
+            <w:proofErr w:type="spellStart"/>
+            <w:r>
+              <w:rPr>
+                <w:sz w:val="20"/>
+                <w:szCs w:val="20"/>
+              </w:rPr>
+              <w:t>int</w:t>
+            </w:r>
+            <w:proofErr w:type="spellEnd"/>
+            <w:r>
+              <w:rPr>
+                <w:sz w:val="20"/>
+                <w:szCs w:val="20"/>
+              </w:rPr>
+              <w:t xml:space="preserve"> Quit</w:t>
+            </w:r>
+          </w:p>
+          <w:p>
+            <w:pPr>
+              <w:rPr>
+                <w:sz w:val="20"/>
+                <w:szCs w:val="20"/>
+              </w:rPr>
+            </w:pPr>
+            <w:r>
+              <w:rPr>
+                <w:sz w:val="20"/>
+                <w:szCs w:val="20"/>
+              </w:rPr>
+              <w:t xml:space="preserve">Field- public static </w:t>
+            </w:r>
+            <w:proofErr w:type="spellStart"/>
+            <w:r>
+              <w:rPr>
+                <w:sz w:val="20"/>
+                <w:szCs w:val="20"/>
+              </w:rPr>
+              <w:t>int</w:t>
+            </w:r>
+            <w:proofErr w:type="spellEnd"/>
+            <w:r>
+              <w:rPr>
+                <w:sz w:val="20"/>
+                <w:szCs w:val="20"/>
+              </w:rPr>
+              <w:t xml:space="preserve"> </w:t>
+            </w:r>
+            <w:proofErr w:type="spellStart"/>
+            <w:r>
+              <w:rPr>
+                <w:sz w:val="20"/>
+                <w:szCs w:val="20"/>
+              </w:rPr>
+              <w:t>SandMachine</w:t>
+            </w:r>
+            <w:proofErr w:type="spellEnd"/>
+          </w:p>
+          <w:p>
+            <w:pPr>
+              <w:rPr>
+                <w:sz w:val="20"/>
+                <w:szCs w:val="20"/>
                 <w:rtl/>
               </w:rPr>
             </w:pPr>
             <w:r>
               <w:rPr>
-                <w:sz w:val="16"/>
-                <w:szCs w:val="16"/>
-              </w:rPr>
-              <w:t>Field – public int value__</w:t>
+                <w:sz w:val="20"/>
+                <w:szCs w:val="20"/>
+              </w:rPr>
+              <w:t xml:space="preserve">Field – public </w:t>
+            </w:r>
+            <w:proofErr w:type="spellStart"/>
+            <w:r>
+              <w:rPr>
+                <w:sz w:val="20"/>
+                <w:szCs w:val="20"/>
+              </w:rPr>
+              <w:t>int</w:t>
+            </w:r>
+            <w:proofErr w:type="spellEnd"/>
+            <w:r>
+              <w:rPr>
+                <w:sz w:val="20"/>
+                <w:szCs w:val="20"/>
+              </w:rPr>
+              <w:t xml:space="preserve"> value__</w:t>
             </w:r>
           </w:p>
         </w:tc>
@@ -1055,19 +1612,20 @@
           <w:p>
             <w:pPr>
               <w:rPr>
-                <w:rFonts w:hint="cs"/>
-                <w:sz w:val="16"/>
-                <w:szCs w:val="16"/>
+                <w:sz w:val="20"/>
+                <w:szCs w:val="20"/>
                 <w:rtl/>
               </w:rPr>
             </w:pPr>
-            <w:r>
-              <w:rPr>
-                <w:sz w:val="16"/>
-                <w:szCs w:val="16"/>
+            <w:proofErr w:type="spellStart"/>
+            <w:r>
+              <w:rPr>
+                <w:sz w:val="20"/>
+                <w:szCs w:val="20"/>
               </w:rPr>
               <w:t>EDemoProgram</w:t>
             </w:r>
+            <w:proofErr w:type="spellEnd"/>
           </w:p>
         </w:tc>
         <w:tc>
@@ -1077,19 +1635,20 @@
           <w:p>
             <w:pPr>
               <w:rPr>
-                <w:rFonts w:hint="cs"/>
-                <w:sz w:val="16"/>
-                <w:szCs w:val="16"/>
+                <w:sz w:val="20"/>
+                <w:szCs w:val="20"/>
                 <w:rtl/>
               </w:rPr>
             </w:pPr>
-            <w:r>
-              <w:rPr>
-                <w:sz w:val="16"/>
-                <w:szCs w:val="16"/>
+            <w:proofErr w:type="spellStart"/>
+            <w:r>
+              <w:rPr>
+                <w:sz w:val="20"/>
+                <w:szCs w:val="20"/>
               </w:rPr>
               <w:t>Enum</w:t>
             </w:r>
+            <w:proofErr w:type="spellEnd"/>
           </w:p>
         </w:tc>
       </w:tr>
@@ -1106,7 +1665,6 @@
       <w:pPr>
         <w:bidi/>
         <w:rPr>
-          <w:rFonts w:hint="cs"/>
           <w:u w:val="single"/>
           <w:rtl/>
         </w:rPr>
@@ -1117,7 +1675,6 @@
           <w:u w:val="single"/>
           <w:rtl/>
         </w:rPr>
-        <w:lastRenderedPageBreak/>
         <w:t>3.</w:t>
       </w:r>
     </w:p>
@@ -1130,8 +1687,6 @@
           <w:szCs w:val="21"/>
         </w:rPr>
       </w:pPr>
-      <w:bookmarkStart w:id="0" w:name="_GoBack"/>
-      <w:bookmarkEnd w:id="0"/>
       <w:r>
         <w:rPr>
           <w:rFonts w:hint="cs"/>
@@ -1191,9 +1746,6 @@
     <w:p>
       <w:pPr>
         <w:bidi/>
-        <w:rPr>
-          <w:rFonts w:hint="cs"/>
-        </w:rPr>
       </w:pPr>
     </w:p>
     <w:sectPr>

</xml_diff>